<commit_message>
amend the error function
</commit_message>
<xml_diff>
--- a/Boston_report_Shmuel.docx
+++ b/Boston_report_Shmuel.docx
@@ -647,16 +647,18 @@
         </w:rPr>
         <w:t>“</w:t>
       </w:r>
-      <w:r>
-        <w:rPr>
-          <w:rFonts w:ascii="Arial" w:eastAsia="Times New Roman" w:hAnsi="Arial" w:cs="Arial"/>
-          <w:color w:val="303030"/>
-          <w:sz w:val="19"/>
-          <w:szCs w:val="19"/>
-          <w:lang w:eastAsia="en-CA"/>
-        </w:rPr>
-        <w:t>coefficient of determination</w:t>
-      </w:r>
+      <w:proofErr w:type="spellStart"/>
+      <w:r>
+        <w:rPr>
+          <w:rFonts w:ascii="Arial" w:eastAsia="Times New Roman" w:hAnsi="Arial" w:cs="Arial"/>
+          <w:color w:val="303030"/>
+          <w:sz w:val="19"/>
+          <w:szCs w:val="19"/>
+          <w:lang w:eastAsia="en-CA"/>
+        </w:rPr>
+        <w:t>mean_squared_error</w:t>
+      </w:r>
+      <w:proofErr w:type="spellEnd"/>
       <w:r>
         <w:rPr>
           <w:rFonts w:ascii="Arial" w:eastAsia="Times New Roman" w:hAnsi="Arial" w:cs="Arial"/>
@@ -709,7 +711,27 @@
           <w:lang w:eastAsia="en-CA"/>
         </w:rPr>
         <w:tab/>
-        <w:t xml:space="preserve">The data is continues, therefore one of the metrics that work with regression should work. </w:t>
+        <w:t xml:space="preserve">The data is continues, therefore one of the metrics that work with regression should </w:t>
+      </w:r>
+      <w:r>
+        <w:rPr>
+          <w:rFonts w:ascii="Arial" w:eastAsia="Times New Roman" w:hAnsi="Arial" w:cs="Arial"/>
+          <w:color w:val="303030"/>
+          <w:sz w:val="19"/>
+          <w:szCs w:val="19"/>
+          <w:lang w:eastAsia="en-CA"/>
+        </w:rPr>
+        <w:t>do</w:t>
+      </w:r>
+      <w:r>
+        <w:rPr>
+          <w:rFonts w:ascii="Arial" w:eastAsia="Times New Roman" w:hAnsi="Arial" w:cs="Arial"/>
+          <w:color w:val="303030"/>
+          <w:sz w:val="19"/>
+          <w:szCs w:val="19"/>
+          <w:lang w:eastAsia="en-CA"/>
+        </w:rPr>
+        <w:t xml:space="preserve">. </w:t>
       </w:r>
     </w:p>
     <w:p>
@@ -743,7 +765,261 @@
           <w:lang w:eastAsia="en-CA"/>
         </w:rPr>
         <w:tab/>
-        <w:t xml:space="preserve">Looking at the histogram, we cannot claim the prices distribute normally, but considering standard deviation we can claim that  the mean and medians are quite close therefore there is no reason to </w:t>
+        <w:t>Looking at the histogram, we cannot claim</w:t>
+      </w:r>
+      <w:r>
+        <w:rPr>
+          <w:rFonts w:ascii="Arial" w:eastAsia="Times New Roman" w:hAnsi="Arial" w:cs="Arial"/>
+          <w:color w:val="303030"/>
+          <w:sz w:val="19"/>
+          <w:szCs w:val="19"/>
+          <w:lang w:eastAsia="en-CA"/>
+        </w:rPr>
+        <w:t xml:space="preserve"> the prices distribute normally. However, the</w:t>
+      </w:r>
+      <w:r>
+        <w:rPr>
+          <w:rFonts w:ascii="Arial" w:eastAsia="Times New Roman" w:hAnsi="Arial" w:cs="Arial"/>
+          <w:color w:val="303030"/>
+          <w:sz w:val="19"/>
+          <w:szCs w:val="19"/>
+          <w:lang w:eastAsia="en-CA"/>
+        </w:rPr>
+        <w:t xml:space="preserve"> standard deviation</w:t>
+      </w:r>
+      <w:r>
+        <w:rPr>
+          <w:rFonts w:ascii="Arial" w:eastAsia="Times New Roman" w:hAnsi="Arial" w:cs="Arial"/>
+          <w:color w:val="303030"/>
+          <w:sz w:val="19"/>
+          <w:szCs w:val="19"/>
+          <w:lang w:eastAsia="en-CA"/>
+        </w:rPr>
+        <w:t xml:space="preserve"> is quite wide compare to the difference between the </w:t>
+      </w:r>
+      <w:r>
+        <w:rPr>
+          <w:rFonts w:ascii="Arial" w:eastAsia="Times New Roman" w:hAnsi="Arial" w:cs="Arial"/>
+          <w:color w:val="303030"/>
+          <w:sz w:val="19"/>
+          <w:szCs w:val="19"/>
+          <w:lang w:eastAsia="en-CA"/>
+        </w:rPr>
+        <w:t xml:space="preserve">mean and medians therefore there is no reason to </w:t>
+      </w:r>
+      <w:r>
+        <w:rPr>
+          <w:rFonts w:ascii="Arial" w:eastAsia="Times New Roman" w:hAnsi="Arial" w:cs="Arial"/>
+          <w:color w:val="303030"/>
+          <w:sz w:val="19"/>
+          <w:szCs w:val="19"/>
+          <w:lang w:eastAsia="en-CA"/>
+        </w:rPr>
+        <w:t>prefer</w:t>
+      </w:r>
+      <w:r>
+        <w:rPr>
+          <w:rFonts w:ascii="Arial" w:eastAsia="Times New Roman" w:hAnsi="Arial" w:cs="Arial"/>
+          <w:color w:val="303030"/>
+          <w:sz w:val="19"/>
+          <w:szCs w:val="19"/>
+          <w:lang w:eastAsia="en-CA"/>
+        </w:rPr>
+        <w:t xml:space="preserve"> a method that consider the median or the mean. </w:t>
+      </w:r>
+    </w:p>
+    <w:p>
+      <w:pPr>
+        <w:shd w:val="clear" w:color="auto" w:fill="FFFFFF"/>
+        <w:spacing w:before="100" w:beforeAutospacing="1" w:after="100" w:afterAutospacing="1" w:line="323" w:lineRule="atLeast"/>
+        <w:rPr>
+          <w:rFonts w:ascii="Arial" w:eastAsia="Times New Roman" w:hAnsi="Arial" w:cs="Arial"/>
+          <w:color w:val="303030"/>
+          <w:sz w:val="19"/>
+          <w:szCs w:val="19"/>
+          <w:lang w:eastAsia="en-CA"/>
+        </w:rPr>
+      </w:pPr>
+      <w:r>
+        <w:rPr>
+          <w:rFonts w:ascii="Arial" w:eastAsia="Times New Roman" w:hAnsi="Arial" w:cs="Arial"/>
+          <w:color w:val="303030"/>
+          <w:sz w:val="19"/>
+          <w:szCs w:val="19"/>
+          <w:lang w:eastAsia="en-CA"/>
+        </w:rPr>
+        <w:t>-</w:t>
+      </w:r>
+      <w:r>
+        <w:rPr>
+          <w:rFonts w:ascii="Arial" w:eastAsia="Times New Roman" w:hAnsi="Arial" w:cs="Arial"/>
+          <w:color w:val="303030"/>
+          <w:sz w:val="19"/>
+          <w:szCs w:val="19"/>
+          <w:lang w:eastAsia="en-CA"/>
+        </w:rPr>
+        <w:tab/>
+        <w:t xml:space="preserve">Other metric that might fit are the </w:t>
+      </w:r>
+      <w:r>
+        <w:rPr>
+          <w:rFonts w:ascii="Arial" w:eastAsia="Times New Roman" w:hAnsi="Arial" w:cs="Arial"/>
+          <w:color w:val="303030"/>
+          <w:sz w:val="19"/>
+          <w:szCs w:val="19"/>
+          <w:lang w:eastAsia="en-CA"/>
+        </w:rPr>
+        <w:t>“</w:t>
+      </w:r>
+      <w:r>
+        <w:rPr>
+          <w:rFonts w:ascii="Arial" w:eastAsia="Times New Roman" w:hAnsi="Arial" w:cs="Arial"/>
+          <w:color w:val="303030"/>
+          <w:sz w:val="19"/>
+          <w:szCs w:val="19"/>
+          <w:lang w:eastAsia="en-CA"/>
+        </w:rPr>
+        <w:t>median absolute error regression loss</w:t>
+      </w:r>
+      <w:r>
+        <w:rPr>
+          <w:rFonts w:ascii="Arial" w:eastAsia="Times New Roman" w:hAnsi="Arial" w:cs="Arial"/>
+          <w:color w:val="303030"/>
+          <w:sz w:val="19"/>
+          <w:szCs w:val="19"/>
+          <w:lang w:eastAsia="en-CA"/>
+        </w:rPr>
+        <w:t>”</w:t>
+      </w:r>
+      <w:r>
+        <w:rPr>
+          <w:rFonts w:ascii="Arial" w:eastAsia="Times New Roman" w:hAnsi="Arial" w:cs="Arial"/>
+          <w:color w:val="303030"/>
+          <w:sz w:val="19"/>
+          <w:szCs w:val="19"/>
+          <w:lang w:eastAsia="en-CA"/>
+        </w:rPr>
+        <w:t xml:space="preserve"> and </w:t>
+      </w:r>
+      <w:r>
+        <w:rPr>
+          <w:rFonts w:ascii="Arial" w:eastAsia="Times New Roman" w:hAnsi="Arial" w:cs="Arial"/>
+          <w:color w:val="303030"/>
+          <w:sz w:val="19"/>
+          <w:szCs w:val="19"/>
+          <w:lang w:eastAsia="en-CA"/>
+        </w:rPr>
+        <w:t>“</w:t>
+      </w:r>
+      <w:r>
+        <w:rPr>
+          <w:rFonts w:ascii="Arial" w:eastAsia="Times New Roman" w:hAnsi="Arial" w:cs="Arial"/>
+          <w:color w:val="303030"/>
+          <w:sz w:val="19"/>
+          <w:szCs w:val="19"/>
+          <w:lang w:eastAsia="en-CA"/>
+        </w:rPr>
+        <w:t xml:space="preserve">median </w:t>
+      </w:r>
+      <w:r>
+        <w:rPr>
+          <w:rFonts w:ascii="Arial" w:eastAsia="Times New Roman" w:hAnsi="Arial" w:cs="Arial"/>
+          <w:color w:val="303030"/>
+          <w:sz w:val="19"/>
+          <w:szCs w:val="19"/>
+          <w:lang w:eastAsia="en-CA"/>
+        </w:rPr>
+        <w:t>squared error regression loss</w:t>
+      </w:r>
+      <w:r>
+        <w:rPr>
+          <w:rFonts w:ascii="Arial" w:eastAsia="Times New Roman" w:hAnsi="Arial" w:cs="Arial"/>
+          <w:color w:val="303030"/>
+          <w:sz w:val="19"/>
+          <w:szCs w:val="19"/>
+          <w:lang w:eastAsia="en-CA"/>
+        </w:rPr>
+        <w:t>”</w:t>
+      </w:r>
+      <w:r>
+        <w:rPr>
+          <w:rFonts w:ascii="Arial" w:eastAsia="Times New Roman" w:hAnsi="Arial" w:cs="Arial"/>
+          <w:color w:val="303030"/>
+          <w:sz w:val="19"/>
+          <w:szCs w:val="19"/>
+          <w:lang w:eastAsia="en-CA"/>
+        </w:rPr>
+        <w:t>, they</w:t>
+      </w:r>
+      <w:r>
+        <w:rPr>
+          <w:rFonts w:ascii="Arial" w:eastAsia="Times New Roman" w:hAnsi="Arial" w:cs="Arial"/>
+          <w:color w:val="303030"/>
+          <w:sz w:val="19"/>
+          <w:szCs w:val="19"/>
+          <w:lang w:eastAsia="en-CA"/>
+        </w:rPr>
+        <w:t xml:space="preserve"> </w:t>
+      </w:r>
+      <w:r>
+        <w:rPr>
+          <w:rFonts w:ascii="Arial" w:eastAsia="Times New Roman" w:hAnsi="Arial" w:cs="Arial"/>
+          <w:color w:val="303030"/>
+          <w:sz w:val="19"/>
+          <w:szCs w:val="19"/>
+          <w:lang w:eastAsia="en-CA"/>
+        </w:rPr>
+        <w:t xml:space="preserve">all summarize </w:t>
+      </w:r>
+      <w:r>
+        <w:rPr>
+          <w:rFonts w:ascii="Arial" w:eastAsia="Times New Roman" w:hAnsi="Arial" w:cs="Arial"/>
+          <w:color w:val="303030"/>
+          <w:sz w:val="19"/>
+          <w:szCs w:val="19"/>
+          <w:lang w:eastAsia="en-CA"/>
+        </w:rPr>
+        <w:t xml:space="preserve">error </w:t>
+      </w:r>
+      <w:r>
+        <w:rPr>
+          <w:rFonts w:ascii="Arial" w:eastAsia="Times New Roman" w:hAnsi="Arial" w:cs="Arial"/>
+          <w:color w:val="303030"/>
+          <w:sz w:val="19"/>
+          <w:szCs w:val="19"/>
+          <w:lang w:eastAsia="en-CA"/>
+        </w:rPr>
+        <w:t>in ways that disregard the direction of over- or under- prediction. And indeed, in this case</w:t>
+      </w:r>
+      <w:r>
+        <w:rPr>
+          <w:rFonts w:ascii="Arial" w:eastAsia="Times New Roman" w:hAnsi="Arial" w:cs="Arial"/>
+          <w:color w:val="303030"/>
+          <w:sz w:val="19"/>
+          <w:szCs w:val="19"/>
+          <w:lang w:eastAsia="en-CA"/>
+        </w:rPr>
+        <w:t xml:space="preserve"> we want the price to be closer as possible to the real price and penalize equally for higher or lower price</w:t>
+      </w:r>
+      <w:r>
+        <w:rPr>
+          <w:rFonts w:ascii="Arial" w:eastAsia="Times New Roman" w:hAnsi="Arial" w:cs="Arial"/>
+          <w:color w:val="303030"/>
+          <w:sz w:val="19"/>
+          <w:szCs w:val="19"/>
+          <w:lang w:eastAsia="en-CA"/>
+        </w:rPr>
+        <w:t>.</w:t>
+      </w:r>
+      <w:r>
+        <w:rPr>
+          <w:rFonts w:ascii="Arial" w:eastAsia="Times New Roman" w:hAnsi="Arial" w:cs="Arial"/>
+          <w:color w:val="303030"/>
+          <w:sz w:val="19"/>
+          <w:szCs w:val="19"/>
+          <w:lang w:eastAsia="en-CA"/>
+        </w:rPr>
+        <w:t xml:space="preserve"> The reason that I choose the </w:t>
       </w:r>
       <w:proofErr w:type="spellStart"/>
       <w:r>
@@ -754,7 +1030,7 @@
           <w:szCs w:val="19"/>
           <w:lang w:eastAsia="en-CA"/>
         </w:rPr>
-        <w:t>preffer</w:t>
+        <w:t>mean_squared_error</w:t>
       </w:r>
       <w:proofErr w:type="spellEnd"/>
       <w:r>
@@ -765,8 +1041,120 @@
           <w:szCs w:val="19"/>
           <w:lang w:eastAsia="en-CA"/>
         </w:rPr>
-        <w:t xml:space="preserve"> a method that consider the median or the mean. </w:t>
-      </w:r>
+        <w:t xml:space="preserve">” </w:t>
+      </w:r>
+      <w:r>
+        <w:rPr>
+          <w:rFonts w:ascii="Arial" w:eastAsia="Times New Roman" w:hAnsi="Arial" w:cs="Arial"/>
+          <w:color w:val="303030"/>
+          <w:sz w:val="19"/>
+          <w:szCs w:val="19"/>
+          <w:lang w:eastAsia="en-CA"/>
+        </w:rPr>
+        <w:t>over the “”</w:t>
+      </w:r>
+      <w:r>
+        <w:rPr>
+          <w:rFonts w:ascii="Arial" w:eastAsia="Times New Roman" w:hAnsi="Arial" w:cs="Arial"/>
+          <w:color w:val="303030"/>
+          <w:sz w:val="19"/>
+          <w:szCs w:val="19"/>
+          <w:lang w:eastAsia="en-CA"/>
+        </w:rPr>
+        <w:t>is that the distance (X^2)</w:t>
+      </w:r>
+      <w:r>
+        <w:rPr>
+          <w:rFonts w:ascii="Arial" w:eastAsia="Times New Roman" w:hAnsi="Arial" w:cs="Arial"/>
+          <w:color w:val="303030"/>
+          <w:sz w:val="19"/>
+          <w:szCs w:val="19"/>
+          <w:lang w:eastAsia="en-CA"/>
+        </w:rPr>
+        <w:t xml:space="preserve"> function  </w:t>
+      </w:r>
+      <w:r>
+        <w:rPr>
+          <w:rFonts w:ascii="Arial" w:eastAsia="Times New Roman" w:hAnsi="Arial" w:cs="Arial"/>
+          <w:color w:val="303030"/>
+          <w:sz w:val="19"/>
+          <w:szCs w:val="19"/>
+          <w:lang w:eastAsia="en-CA"/>
+        </w:rPr>
+        <w:t xml:space="preserve"> behave better</w:t>
+      </w:r>
+      <w:r>
+        <w:rPr>
+          <w:rFonts w:ascii="Arial" w:eastAsia="Times New Roman" w:hAnsi="Arial" w:cs="Arial"/>
+          <w:color w:val="303030"/>
+          <w:sz w:val="19"/>
+          <w:szCs w:val="19"/>
+          <w:lang w:eastAsia="en-CA"/>
+        </w:rPr>
+        <w:t xml:space="preserve"> </w:t>
+      </w:r>
+      <w:r>
+        <w:rPr>
+          <w:rFonts w:ascii="Arial" w:eastAsia="Times New Roman" w:hAnsi="Arial" w:cs="Arial"/>
+          <w:color w:val="303030"/>
+          <w:sz w:val="19"/>
+          <w:szCs w:val="19"/>
+          <w:lang w:eastAsia="en-CA"/>
+        </w:rPr>
+        <w:t xml:space="preserve">than the </w:t>
+      </w:r>
+      <w:r>
+        <w:rPr>
+          <w:rFonts w:ascii="Arial" w:eastAsia="Times New Roman" w:hAnsi="Arial" w:cs="Arial"/>
+          <w:color w:val="303030"/>
+          <w:sz w:val="19"/>
+          <w:szCs w:val="19"/>
+          <w:lang w:eastAsia="en-CA"/>
+        </w:rPr>
+        <w:t>absolute</w:t>
+      </w:r>
+      <w:r>
+        <w:rPr>
+          <w:rFonts w:ascii="Arial" w:eastAsia="Times New Roman" w:hAnsi="Arial" w:cs="Arial"/>
+          <w:color w:val="303030"/>
+          <w:sz w:val="19"/>
+          <w:szCs w:val="19"/>
+          <w:lang w:eastAsia="en-CA"/>
+        </w:rPr>
+        <w:t xml:space="preserve"> (continues versus not continues</w:t>
+      </w:r>
+      <w:proofErr w:type="gramStart"/>
+      <w:r>
+        <w:rPr>
+          <w:rFonts w:ascii="Arial" w:eastAsia="Times New Roman" w:hAnsi="Arial" w:cs="Arial"/>
+          <w:color w:val="303030"/>
+          <w:sz w:val="19"/>
+          <w:szCs w:val="19"/>
+          <w:lang w:eastAsia="en-CA"/>
+        </w:rPr>
+        <w:t xml:space="preserve">) </w:t>
+      </w:r>
+      <w:r>
+        <w:rPr>
+          <w:rFonts w:ascii="Arial" w:eastAsia="Times New Roman" w:hAnsi="Arial" w:cs="Arial"/>
+          <w:color w:val="303030"/>
+          <w:sz w:val="19"/>
+          <w:szCs w:val="19"/>
+          <w:lang w:eastAsia="en-CA"/>
+        </w:rPr>
+        <w:t xml:space="preserve"> </w:t>
+      </w:r>
+      <w:r>
+        <w:rPr>
+          <w:rFonts w:ascii="Arial" w:eastAsia="Times New Roman" w:hAnsi="Arial" w:cs="Arial"/>
+          <w:color w:val="303030"/>
+          <w:sz w:val="19"/>
+          <w:szCs w:val="19"/>
+          <w:lang w:eastAsia="en-CA"/>
+        </w:rPr>
+        <w:t>.</w:t>
+      </w:r>
+      <w:proofErr w:type="gramEnd"/>
     </w:p>
     <w:p>
       <w:pPr>
@@ -780,325 +1168,6 @@
           <w:lang w:eastAsia="en-CA"/>
         </w:rPr>
       </w:pPr>
-      <w:r>
-        <w:rPr>
-          <w:rFonts w:ascii="Arial" w:eastAsia="Times New Roman" w:hAnsi="Arial" w:cs="Arial"/>
-          <w:color w:val="303030"/>
-          <w:sz w:val="19"/>
-          <w:szCs w:val="19"/>
-          <w:lang w:eastAsia="en-CA"/>
-        </w:rPr>
-        <w:t>-</w:t>
-      </w:r>
-      <w:r>
-        <w:rPr>
-          <w:rFonts w:ascii="Arial" w:eastAsia="Times New Roman" w:hAnsi="Arial" w:cs="Arial"/>
-          <w:color w:val="303030"/>
-          <w:sz w:val="19"/>
-          <w:szCs w:val="19"/>
-          <w:lang w:eastAsia="en-CA"/>
-        </w:rPr>
-        <w:tab/>
-        <w:t xml:space="preserve">Other metric that might fit are the mean or </w:t>
-      </w:r>
-      <w:r>
-        <w:rPr>
-          <w:rFonts w:ascii="Arial" w:eastAsia="Times New Roman" w:hAnsi="Arial" w:cs="Arial"/>
-          <w:color w:val="303030"/>
-          <w:sz w:val="19"/>
-          <w:szCs w:val="19"/>
-          <w:lang w:eastAsia="en-CA"/>
-        </w:rPr>
-        <w:t>“</w:t>
-      </w:r>
-      <w:r>
-        <w:rPr>
-          <w:rFonts w:ascii="Arial" w:eastAsia="Times New Roman" w:hAnsi="Arial" w:cs="Arial"/>
-          <w:color w:val="303030"/>
-          <w:sz w:val="19"/>
-          <w:szCs w:val="19"/>
-          <w:lang w:eastAsia="en-CA"/>
-        </w:rPr>
-        <w:t>median absolute error regression loss</w:t>
-      </w:r>
-      <w:r>
-        <w:rPr>
-          <w:rFonts w:ascii="Arial" w:eastAsia="Times New Roman" w:hAnsi="Arial" w:cs="Arial"/>
-          <w:color w:val="303030"/>
-          <w:sz w:val="19"/>
-          <w:szCs w:val="19"/>
-          <w:lang w:eastAsia="en-CA"/>
-        </w:rPr>
-        <w:t>”</w:t>
-      </w:r>
-      <w:r>
-        <w:rPr>
-          <w:rFonts w:ascii="Arial" w:eastAsia="Times New Roman" w:hAnsi="Arial" w:cs="Arial"/>
-          <w:color w:val="303030"/>
-          <w:sz w:val="19"/>
-          <w:szCs w:val="19"/>
-          <w:lang w:eastAsia="en-CA"/>
-        </w:rPr>
-        <w:t xml:space="preserve">, </w:t>
-      </w:r>
-      <w:r>
-        <w:rPr>
-          <w:rFonts w:ascii="Arial" w:eastAsia="Times New Roman" w:hAnsi="Arial" w:cs="Arial"/>
-          <w:color w:val="303030"/>
-          <w:sz w:val="19"/>
-          <w:szCs w:val="19"/>
-          <w:lang w:eastAsia="en-CA"/>
-        </w:rPr>
-        <w:t>“</w:t>
-      </w:r>
-      <w:r>
-        <w:rPr>
-          <w:rFonts w:ascii="Arial" w:eastAsia="Times New Roman" w:hAnsi="Arial" w:cs="Arial"/>
-          <w:color w:val="303030"/>
-          <w:sz w:val="19"/>
-          <w:szCs w:val="19"/>
-          <w:lang w:eastAsia="en-CA"/>
-        </w:rPr>
-        <w:t>Mean squared error regression loss</w:t>
-      </w:r>
-      <w:r>
-        <w:rPr>
-          <w:rFonts w:ascii="Arial" w:eastAsia="Times New Roman" w:hAnsi="Arial" w:cs="Arial"/>
-          <w:color w:val="303030"/>
-          <w:sz w:val="19"/>
-          <w:szCs w:val="19"/>
-          <w:lang w:eastAsia="en-CA"/>
-        </w:rPr>
-        <w:t>”</w:t>
-      </w:r>
-      <w:r>
-        <w:rPr>
-          <w:rFonts w:ascii="Arial" w:eastAsia="Times New Roman" w:hAnsi="Arial" w:cs="Arial"/>
-          <w:color w:val="303030"/>
-          <w:sz w:val="19"/>
-          <w:szCs w:val="19"/>
-          <w:lang w:eastAsia="en-CA"/>
-        </w:rPr>
-        <w:t xml:space="preserve"> and </w:t>
-      </w:r>
-      <w:r>
-        <w:rPr>
-          <w:rFonts w:ascii="Arial" w:eastAsia="Times New Roman" w:hAnsi="Arial" w:cs="Arial"/>
-          <w:color w:val="303030"/>
-          <w:sz w:val="19"/>
-          <w:szCs w:val="19"/>
-          <w:lang w:eastAsia="en-CA"/>
-        </w:rPr>
-        <w:t>“e</w:t>
-      </w:r>
-      <w:r>
-        <w:rPr>
-          <w:rFonts w:ascii="Arial" w:eastAsia="Times New Roman" w:hAnsi="Arial" w:cs="Arial"/>
-          <w:color w:val="303030"/>
-          <w:sz w:val="19"/>
-          <w:szCs w:val="19"/>
-          <w:lang w:eastAsia="en-CA"/>
-        </w:rPr>
-        <w:t>xplained variance regression score function</w:t>
-      </w:r>
-      <w:r>
-        <w:rPr>
-          <w:rFonts w:ascii="Arial" w:eastAsia="Times New Roman" w:hAnsi="Arial" w:cs="Arial"/>
-          <w:color w:val="303030"/>
-          <w:sz w:val="19"/>
-          <w:szCs w:val="19"/>
-          <w:lang w:eastAsia="en-CA"/>
-        </w:rPr>
-        <w:t>”</w:t>
-      </w:r>
-      <w:r>
-        <w:rPr>
-          <w:rFonts w:ascii="Arial" w:eastAsia="Times New Roman" w:hAnsi="Arial" w:cs="Arial"/>
-          <w:color w:val="303030"/>
-          <w:sz w:val="19"/>
-          <w:szCs w:val="19"/>
-          <w:lang w:eastAsia="en-CA"/>
-        </w:rPr>
-        <w:t>, are all summarize performance in ways that disregard the direction of over- or under- prediction. And indeed, in this case</w:t>
-      </w:r>
-      <w:r>
-        <w:rPr>
-          <w:rFonts w:ascii="Arial" w:eastAsia="Times New Roman" w:hAnsi="Arial" w:cs="Arial"/>
-          <w:color w:val="303030"/>
-          <w:sz w:val="19"/>
-          <w:szCs w:val="19"/>
-          <w:lang w:eastAsia="en-CA"/>
-        </w:rPr>
-        <w:t xml:space="preserve"> we want the price to be closer as possible to the real price and penalize equally for higher or lower price</w:t>
-      </w:r>
-      <w:r>
-        <w:rPr>
-          <w:rFonts w:ascii="Arial" w:eastAsia="Times New Roman" w:hAnsi="Arial" w:cs="Arial"/>
-          <w:color w:val="303030"/>
-          <w:sz w:val="19"/>
-          <w:szCs w:val="19"/>
-          <w:lang w:eastAsia="en-CA"/>
-        </w:rPr>
-        <w:t>.</w:t>
-      </w:r>
-      <w:r>
-        <w:rPr>
-          <w:rFonts w:ascii="Arial" w:eastAsia="Times New Roman" w:hAnsi="Arial" w:cs="Arial"/>
-          <w:color w:val="303030"/>
-          <w:sz w:val="19"/>
-          <w:szCs w:val="19"/>
-          <w:lang w:eastAsia="en-CA"/>
-        </w:rPr>
-        <w:t xml:space="preserve"> The reason that I choose the “coefficient of determination” is that the distance (X^2) behave better than the absolute.</w:t>
-      </w:r>
-    </w:p>
-    <w:p>
-      <w:pPr>
-        <w:shd w:val="clear" w:color="auto" w:fill="FFFFFF"/>
-        <w:spacing w:before="100" w:beforeAutospacing="1" w:after="100" w:afterAutospacing="1" w:line="323" w:lineRule="atLeast"/>
-        <w:rPr>
-          <w:rFonts w:ascii="Arial" w:eastAsia="Times New Roman" w:hAnsi="Arial" w:cs="Arial"/>
-          <w:color w:val="303030"/>
-          <w:sz w:val="19"/>
-          <w:szCs w:val="19"/>
-          <w:lang w:eastAsia="en-CA"/>
-        </w:rPr>
-      </w:pPr>
-      <w:r>
-        <w:rPr>
-          <w:rFonts w:ascii="Arial" w:eastAsia="Times New Roman" w:hAnsi="Arial" w:cs="Arial"/>
-          <w:color w:val="303030"/>
-          <w:sz w:val="19"/>
-          <w:szCs w:val="19"/>
-          <w:lang w:eastAsia="en-CA"/>
-        </w:rPr>
-        <w:t xml:space="preserve">In addition there are other metrics that are not in the category of regression. For example classification metric, will suit for a model that deal with classification. </w:t>
-      </w:r>
-      <w:proofErr w:type="gramStart"/>
-      <w:r>
-        <w:rPr>
-          <w:rFonts w:ascii="Arial" w:eastAsia="Times New Roman" w:hAnsi="Arial" w:cs="Arial"/>
-          <w:color w:val="303030"/>
-          <w:sz w:val="19"/>
-          <w:szCs w:val="19"/>
-          <w:lang w:eastAsia="en-CA"/>
-        </w:rPr>
-        <w:t xml:space="preserve">A  </w:t>
-      </w:r>
-      <w:proofErr w:type="spellStart"/>
-      <w:r>
-        <w:rPr>
-          <w:rFonts w:ascii="Arial" w:eastAsia="Times New Roman" w:hAnsi="Arial" w:cs="Arial"/>
-          <w:color w:val="303030"/>
-          <w:sz w:val="19"/>
-          <w:szCs w:val="19"/>
-          <w:lang w:eastAsia="en-CA"/>
-        </w:rPr>
-        <w:t>multilabel</w:t>
-      </w:r>
-      <w:proofErr w:type="spellEnd"/>
-      <w:proofErr w:type="gramEnd"/>
-      <w:r>
-        <w:rPr>
-          <w:rFonts w:ascii="Arial" w:eastAsia="Times New Roman" w:hAnsi="Arial" w:cs="Arial"/>
-          <w:color w:val="303030"/>
-          <w:sz w:val="19"/>
-          <w:szCs w:val="19"/>
-          <w:lang w:eastAsia="en-CA"/>
-        </w:rPr>
-        <w:t xml:space="preserve"> metric will suit for a model that deal with more </w:t>
-      </w:r>
-      <w:r>
-        <w:rPr>
-          <w:rFonts w:ascii="Arial" w:eastAsia="Times New Roman" w:hAnsi="Arial" w:cs="Arial"/>
-          <w:color w:val="303030"/>
-          <w:sz w:val="19"/>
-          <w:szCs w:val="19"/>
-          <w:lang w:eastAsia="en-CA"/>
-        </w:rPr>
-        <w:lastRenderedPageBreak/>
-        <w:t xml:space="preserve">than one labels. </w:t>
-      </w:r>
-      <w:r>
-        <w:rPr>
-          <w:rFonts w:ascii="Arial" w:eastAsia="Times New Roman" w:hAnsi="Arial" w:cs="Arial"/>
-          <w:color w:val="303030"/>
-          <w:sz w:val="19"/>
-          <w:szCs w:val="19"/>
-          <w:lang w:eastAsia="en-CA"/>
-        </w:rPr>
-        <w:t xml:space="preserve"> C</w:t>
-      </w:r>
-      <w:r>
-        <w:rPr>
-          <w:rFonts w:ascii="Arial" w:eastAsia="Times New Roman" w:hAnsi="Arial" w:cs="Arial"/>
-          <w:color w:val="303030"/>
-          <w:sz w:val="19"/>
-          <w:szCs w:val="19"/>
-          <w:lang w:eastAsia="en-CA"/>
-        </w:rPr>
-        <w:t xml:space="preserve">lustering </w:t>
-      </w:r>
-      <w:r>
-        <w:rPr>
-          <w:rFonts w:ascii="Arial" w:eastAsia="Times New Roman" w:hAnsi="Arial" w:cs="Arial"/>
-          <w:color w:val="303030"/>
-          <w:sz w:val="19"/>
-          <w:szCs w:val="19"/>
-          <w:lang w:eastAsia="en-CA"/>
-        </w:rPr>
-        <w:t>m</w:t>
-      </w:r>
-      <w:r>
-        <w:rPr>
-          <w:rFonts w:ascii="Arial" w:eastAsia="Times New Roman" w:hAnsi="Arial" w:cs="Arial"/>
-          <w:color w:val="303030"/>
-          <w:sz w:val="19"/>
-          <w:szCs w:val="19"/>
-          <w:lang w:eastAsia="en-CA"/>
-        </w:rPr>
-        <w:t xml:space="preserve">etric </w:t>
-      </w:r>
-      <w:r>
-        <w:rPr>
-          <w:rFonts w:ascii="Arial" w:eastAsia="Times New Roman" w:hAnsi="Arial" w:cs="Arial"/>
-          <w:color w:val="303030"/>
-          <w:sz w:val="19"/>
-          <w:szCs w:val="19"/>
-          <w:lang w:eastAsia="en-CA"/>
-        </w:rPr>
-        <w:t>will suit for models that deal with</w:t>
-      </w:r>
-      <w:r>
-        <w:rPr>
-          <w:rFonts w:ascii="Arial" w:eastAsia="Times New Roman" w:hAnsi="Arial" w:cs="Arial"/>
-          <w:color w:val="303030"/>
-          <w:sz w:val="19"/>
-          <w:szCs w:val="19"/>
-          <w:lang w:eastAsia="en-CA"/>
-        </w:rPr>
-        <w:t xml:space="preserve"> information </w:t>
-      </w:r>
-      <w:r>
-        <w:rPr>
-          <w:rFonts w:ascii="Arial" w:eastAsia="Times New Roman" w:hAnsi="Arial" w:cs="Arial"/>
-          <w:color w:val="303030"/>
-          <w:sz w:val="19"/>
-          <w:szCs w:val="19"/>
-          <w:lang w:eastAsia="en-CA"/>
-        </w:rPr>
-        <w:t>content. Therefore</w:t>
-      </w:r>
-      <w:r>
-        <w:rPr>
-          <w:rFonts w:ascii="Arial" w:eastAsia="Times New Roman" w:hAnsi="Arial" w:cs="Arial"/>
-          <w:color w:val="303030"/>
-          <w:sz w:val="19"/>
-          <w:szCs w:val="19"/>
-          <w:lang w:eastAsia="en-CA"/>
-        </w:rPr>
-        <w:t xml:space="preserve"> all these metric are not suitable in this case. </w:t>
-      </w:r>
     </w:p>
     <w:p>
       <w:pPr>
@@ -1126,6 +1195,7 @@
           <w:highlight w:val="lightGray"/>
           <w:lang w:eastAsia="en-CA"/>
         </w:rPr>
+        <w:lastRenderedPageBreak/>
         <w:t>Why is it important to split the Boston housing data into training and testing data? What happens if you do not do this?</w:t>
       </w:r>
     </w:p>
@@ -1455,37 +1525,328 @@
           <w:szCs w:val="19"/>
           <w:lang w:eastAsia="en-CA"/>
         </w:rPr>
-        <w:t>Cross validation is a technique that allows us to estimate the performance of the model in the general case. Since the grid search is an optimization method, we want to avoid the situation of over fitting. Therefore using differe</w:t>
-      </w:r>
-      <w:r>
-        <w:rPr>
-          <w:rFonts w:ascii="Arial" w:eastAsia="Times New Roman" w:hAnsi="Arial" w:cs="Arial"/>
-          <w:color w:val="303030"/>
-          <w:sz w:val="19"/>
-          <w:szCs w:val="19"/>
-          <w:lang w:eastAsia="en-CA"/>
-        </w:rPr>
-        <w:t>nt set for training and testing (</w:t>
-      </w:r>
-      <w:r>
-        <w:rPr>
-          <w:rFonts w:ascii="Arial" w:eastAsia="Times New Roman" w:hAnsi="Arial" w:cs="Arial"/>
-          <w:color w:val="303030"/>
-          <w:sz w:val="19"/>
-          <w:szCs w:val="19"/>
-          <w:lang w:eastAsia="en-CA"/>
-        </w:rPr>
-        <w:t>cross validation</w:t>
-      </w:r>
-      <w:r>
-        <w:rPr>
-          <w:rFonts w:ascii="Arial" w:eastAsia="Times New Roman" w:hAnsi="Arial" w:cs="Arial"/>
-          <w:color w:val="303030"/>
-          <w:sz w:val="19"/>
-          <w:szCs w:val="19"/>
-          <w:lang w:eastAsia="en-CA"/>
-        </w:rPr>
-        <w:t xml:space="preserve">) will make sure we are not over fitting the model while optimizing the parameters. </w:t>
+        <w:t>Cross validation is a technique that allows us to estimate the performance of the model in the general case. Since the grid search is an optimization method, we want to avoid the situation of over fitting</w:t>
+      </w:r>
+      <w:r>
+        <w:rPr>
+          <w:rFonts w:ascii="Arial" w:eastAsia="Times New Roman" w:hAnsi="Arial" w:cs="Arial"/>
+          <w:color w:val="303030"/>
+          <w:sz w:val="19"/>
+          <w:szCs w:val="19"/>
+          <w:lang w:eastAsia="en-CA"/>
+        </w:rPr>
+        <w:t xml:space="preserve"> especially in the process of optimizing parameters for the model</w:t>
+      </w:r>
+      <w:r>
+        <w:rPr>
+          <w:rFonts w:ascii="Arial" w:eastAsia="Times New Roman" w:hAnsi="Arial" w:cs="Arial"/>
+          <w:color w:val="303030"/>
+          <w:sz w:val="19"/>
+          <w:szCs w:val="19"/>
+          <w:lang w:eastAsia="en-CA"/>
+        </w:rPr>
+        <w:t xml:space="preserve">. </w:t>
+      </w:r>
+      <w:r>
+        <w:rPr>
+          <w:rFonts w:ascii="Arial" w:eastAsia="Times New Roman" w:hAnsi="Arial" w:cs="Arial"/>
+          <w:color w:val="303030"/>
+          <w:sz w:val="19"/>
+          <w:szCs w:val="19"/>
+          <w:lang w:eastAsia="en-CA"/>
+        </w:rPr>
+        <w:t>C</w:t>
+      </w:r>
+      <w:r>
+        <w:rPr>
+          <w:rFonts w:ascii="Arial" w:eastAsia="Times New Roman" w:hAnsi="Arial" w:cs="Arial"/>
+          <w:color w:val="303030"/>
+          <w:sz w:val="19"/>
+          <w:szCs w:val="19"/>
+          <w:lang w:eastAsia="en-CA"/>
+        </w:rPr>
+        <w:t xml:space="preserve">ross validation </w:t>
+      </w:r>
+      <w:r>
+        <w:rPr>
+          <w:rFonts w:ascii="Arial" w:eastAsia="Times New Roman" w:hAnsi="Arial" w:cs="Arial"/>
+          <w:color w:val="303030"/>
+          <w:sz w:val="19"/>
+          <w:szCs w:val="19"/>
+          <w:lang w:eastAsia="en-CA"/>
+        </w:rPr>
+        <w:t xml:space="preserve">randomly generated </w:t>
+      </w:r>
+      <w:r>
+        <w:rPr>
+          <w:rFonts w:ascii="Helvetica" w:hAnsi="Helvetica" w:cs="Helvetica"/>
+          <w:color w:val="303030"/>
+          <w:sz w:val="19"/>
+          <w:szCs w:val="19"/>
+          <w:shd w:val="clear" w:color="auto" w:fill="FFFFFF"/>
+        </w:rPr>
+        <w:t xml:space="preserve">train/test </w:t>
+      </w:r>
+      <w:r>
+        <w:rPr>
+          <w:rFonts w:ascii="Helvetica" w:hAnsi="Helvetica" w:cs="Helvetica"/>
+          <w:color w:val="303030"/>
+          <w:sz w:val="19"/>
+          <w:szCs w:val="19"/>
+          <w:shd w:val="clear" w:color="auto" w:fill="FFFFFF"/>
+        </w:rPr>
+        <w:t>splits</w:t>
+      </w:r>
+      <w:r>
+        <w:rPr>
+          <w:rStyle w:val="apple-converted-space"/>
+          <w:rFonts w:ascii="Helvetica" w:hAnsi="Helvetica" w:cs="Helvetica"/>
+          <w:color w:val="303030"/>
+          <w:sz w:val="19"/>
+          <w:szCs w:val="19"/>
+          <w:shd w:val="clear" w:color="auto" w:fill="FFFFFF"/>
+        </w:rPr>
+        <w:t> multiple times</w:t>
+      </w:r>
+      <w:r>
+        <w:rPr>
+          <w:rFonts w:ascii="Arial" w:eastAsia="Times New Roman" w:hAnsi="Arial" w:cs="Arial"/>
+          <w:color w:val="303030"/>
+          <w:sz w:val="19"/>
+          <w:szCs w:val="19"/>
+          <w:lang w:eastAsia="en-CA"/>
+        </w:rPr>
+        <w:t xml:space="preserve"> </w:t>
+      </w:r>
+      <w:r>
+        <w:rPr>
+          <w:rFonts w:ascii="Arial" w:eastAsia="Times New Roman" w:hAnsi="Arial" w:cs="Arial"/>
+          <w:color w:val="303030"/>
+          <w:sz w:val="19"/>
+          <w:szCs w:val="19"/>
+          <w:lang w:eastAsia="en-CA"/>
+        </w:rPr>
+        <w:t>from the same</w:t>
+      </w:r>
+      <w:r>
+        <w:rPr>
+          <w:rFonts w:ascii="Arial" w:eastAsia="Times New Roman" w:hAnsi="Arial" w:cs="Arial"/>
+          <w:color w:val="303030"/>
+          <w:sz w:val="19"/>
+          <w:szCs w:val="19"/>
+          <w:lang w:eastAsia="en-CA"/>
+        </w:rPr>
+        <w:t xml:space="preserve"> data set.</w:t>
+      </w:r>
+      <w:r>
+        <w:rPr>
+          <w:rFonts w:ascii="Arial" w:eastAsia="Times New Roman" w:hAnsi="Arial" w:cs="Arial"/>
+          <w:color w:val="303030"/>
+          <w:sz w:val="19"/>
+          <w:szCs w:val="19"/>
+          <w:lang w:eastAsia="en-CA"/>
+        </w:rPr>
+        <w:t xml:space="preserve"> </w:t>
+      </w:r>
+      <w:r>
+        <w:rPr>
+          <w:rFonts w:ascii="Arial" w:eastAsia="Times New Roman" w:hAnsi="Arial" w:cs="Arial"/>
+          <w:color w:val="303030"/>
+          <w:sz w:val="19"/>
+          <w:szCs w:val="19"/>
+          <w:lang w:eastAsia="en-CA"/>
+        </w:rPr>
+        <w:t>This process enables</w:t>
+      </w:r>
+      <w:r>
+        <w:rPr>
+          <w:rFonts w:ascii="Arial" w:eastAsia="Times New Roman" w:hAnsi="Arial" w:cs="Arial"/>
+          <w:color w:val="303030"/>
+          <w:sz w:val="19"/>
+          <w:szCs w:val="19"/>
+          <w:lang w:eastAsia="en-CA"/>
+        </w:rPr>
+        <w:t xml:space="preserve"> us to </w:t>
+      </w:r>
+      <w:r>
+        <w:rPr>
+          <w:rFonts w:ascii="Arial" w:eastAsia="Times New Roman" w:hAnsi="Arial" w:cs="Arial"/>
+          <w:color w:val="303030"/>
+          <w:sz w:val="19"/>
+          <w:szCs w:val="19"/>
+          <w:lang w:eastAsia="en-CA"/>
+        </w:rPr>
+        <w:t>optimize</w:t>
+      </w:r>
+      <w:r>
+        <w:rPr>
+          <w:rFonts w:ascii="Arial" w:eastAsia="Times New Roman" w:hAnsi="Arial" w:cs="Arial"/>
+          <w:color w:val="303030"/>
+          <w:sz w:val="19"/>
+          <w:szCs w:val="19"/>
+          <w:lang w:eastAsia="en-CA"/>
+        </w:rPr>
+        <w:t xml:space="preserve"> the </w:t>
+      </w:r>
+      <w:r>
+        <w:rPr>
+          <w:rFonts w:ascii="Arial" w:eastAsia="Times New Roman" w:hAnsi="Arial" w:cs="Arial"/>
+          <w:color w:val="303030"/>
+          <w:sz w:val="19"/>
+          <w:szCs w:val="19"/>
+          <w:lang w:eastAsia="en-CA"/>
+        </w:rPr>
+        <w:t>parameter</w:t>
+      </w:r>
+      <w:r>
+        <w:rPr>
+          <w:rFonts w:ascii="Arial" w:eastAsia="Times New Roman" w:hAnsi="Arial" w:cs="Arial"/>
+          <w:color w:val="303030"/>
+          <w:sz w:val="19"/>
+          <w:szCs w:val="19"/>
+          <w:lang w:eastAsia="en-CA"/>
+        </w:rPr>
+        <w:t xml:space="preserve"> of the algorithm independently many times, where the </w:t>
+      </w:r>
+      <w:r>
+        <w:rPr>
+          <w:rFonts w:ascii="Arial" w:eastAsia="Times New Roman" w:hAnsi="Arial" w:cs="Arial"/>
+          <w:color w:val="303030"/>
+          <w:sz w:val="19"/>
+          <w:szCs w:val="19"/>
+          <w:lang w:eastAsia="en-CA"/>
+        </w:rPr>
+        <w:t>result is</w:t>
+      </w:r>
+      <w:r>
+        <w:rPr>
+          <w:rFonts w:ascii="Arial" w:eastAsia="Times New Roman" w:hAnsi="Arial" w:cs="Arial"/>
+          <w:color w:val="303030"/>
+          <w:sz w:val="19"/>
+          <w:szCs w:val="19"/>
+          <w:lang w:eastAsia="en-CA"/>
+        </w:rPr>
+        <w:t xml:space="preserve"> </w:t>
+      </w:r>
+      <w:r>
+        <w:rPr>
+          <w:rFonts w:ascii="Arial" w:eastAsia="Times New Roman" w:hAnsi="Arial" w:cs="Arial"/>
+          <w:color w:val="303030"/>
+          <w:sz w:val="19"/>
+          <w:szCs w:val="19"/>
+          <w:lang w:eastAsia="en-CA"/>
+        </w:rPr>
+        <w:t>averaged</w:t>
+      </w:r>
+      <w:r>
+        <w:rPr>
+          <w:rFonts w:ascii="Arial" w:eastAsia="Times New Roman" w:hAnsi="Arial" w:cs="Arial"/>
+          <w:color w:val="303030"/>
+          <w:sz w:val="19"/>
+          <w:szCs w:val="19"/>
+          <w:lang w:eastAsia="en-CA"/>
+        </w:rPr>
+        <w:t xml:space="preserve"> over all splits. </w:t>
+      </w:r>
+      <w:r>
+        <w:rPr>
+          <w:rFonts w:ascii="Arial" w:eastAsia="Times New Roman" w:hAnsi="Arial" w:cs="Arial"/>
+          <w:color w:val="303030"/>
+          <w:sz w:val="19"/>
+          <w:szCs w:val="19"/>
+          <w:lang w:eastAsia="en-CA"/>
+        </w:rPr>
+        <w:t>Therefore cross validation</w:t>
+      </w:r>
+      <w:r>
+        <w:rPr>
+          <w:rFonts w:ascii="Arial" w:eastAsia="Times New Roman" w:hAnsi="Arial" w:cs="Arial"/>
+          <w:color w:val="303030"/>
+          <w:sz w:val="19"/>
+          <w:szCs w:val="19"/>
+          <w:lang w:eastAsia="en-CA"/>
+        </w:rPr>
+        <w:t xml:space="preserve"> </w:t>
+      </w:r>
+      <w:r>
+        <w:rPr>
+          <w:rFonts w:ascii="Arial" w:eastAsia="Times New Roman" w:hAnsi="Arial" w:cs="Arial"/>
+          <w:color w:val="303030"/>
+          <w:sz w:val="19"/>
+          <w:szCs w:val="19"/>
+          <w:lang w:eastAsia="en-CA"/>
+        </w:rPr>
+        <w:t xml:space="preserve">help us to </w:t>
+      </w:r>
+      <w:r>
+        <w:rPr>
+          <w:rFonts w:ascii="Arial" w:eastAsia="Times New Roman" w:hAnsi="Arial" w:cs="Arial"/>
+          <w:color w:val="303030"/>
+          <w:sz w:val="19"/>
+          <w:szCs w:val="19"/>
+          <w:lang w:eastAsia="en-CA"/>
+        </w:rPr>
+        <w:t xml:space="preserve">avoid over fitting but at the same time </w:t>
+      </w:r>
+      <w:r>
+        <w:rPr>
+          <w:rFonts w:ascii="Arial" w:eastAsia="Times New Roman" w:hAnsi="Arial" w:cs="Arial"/>
+          <w:color w:val="303030"/>
+          <w:sz w:val="19"/>
+          <w:szCs w:val="19"/>
+          <w:lang w:eastAsia="en-CA"/>
+        </w:rPr>
+        <w:t xml:space="preserve">make sure </w:t>
+      </w:r>
+      <w:r>
+        <w:rPr>
+          <w:rFonts w:ascii="Arial" w:eastAsia="Times New Roman" w:hAnsi="Arial" w:cs="Arial"/>
+          <w:color w:val="303030"/>
+          <w:sz w:val="19"/>
+          <w:szCs w:val="19"/>
+          <w:lang w:eastAsia="en-CA"/>
+        </w:rPr>
+        <w:t xml:space="preserve">that the optimal parameter is </w:t>
+      </w:r>
+      <w:r>
+        <w:rPr>
+          <w:rFonts w:ascii="Arial" w:eastAsia="Times New Roman" w:hAnsi="Arial" w:cs="Arial"/>
+          <w:color w:val="303030"/>
+          <w:sz w:val="19"/>
+          <w:szCs w:val="19"/>
+          <w:lang w:eastAsia="en-CA"/>
+        </w:rPr>
+        <w:t>not a</w:t>
+      </w:r>
+      <w:r>
+        <w:rPr>
+          <w:rFonts w:ascii="Arial" w:eastAsia="Times New Roman" w:hAnsi="Arial" w:cs="Arial"/>
+          <w:color w:val="303030"/>
+          <w:sz w:val="19"/>
+          <w:szCs w:val="19"/>
+          <w:lang w:eastAsia="en-CA"/>
+        </w:rPr>
+        <w:t xml:space="preserve"> </w:t>
+      </w:r>
+      <w:r>
+        <w:rPr>
+          <w:rFonts w:ascii="Arial" w:eastAsia="Times New Roman" w:hAnsi="Arial" w:cs="Arial"/>
+          <w:color w:val="303030"/>
+          <w:sz w:val="19"/>
+          <w:szCs w:val="19"/>
+          <w:lang w:eastAsia="en-CA"/>
+        </w:rPr>
+        <w:t>value that we obtain by chance</w:t>
+      </w:r>
+      <w:r>
+        <w:rPr>
+          <w:rFonts w:ascii="Arial" w:eastAsia="Times New Roman" w:hAnsi="Arial" w:cs="Arial"/>
+          <w:color w:val="303030"/>
+          <w:sz w:val="19"/>
+          <w:szCs w:val="19"/>
+          <w:lang w:eastAsia="en-CA"/>
+        </w:rPr>
+        <w:t xml:space="preserve">. </w:t>
       </w:r>
     </w:p>
     <w:p>
@@ -1557,16 +1918,58 @@
           <w:lang w:eastAsia="en-CA"/>
         </w:rPr>
       </w:pPr>
-      <w:r>
-        <w:rPr>
-          <w:rFonts w:ascii="Arial" w:eastAsia="Times New Roman" w:hAnsi="Arial" w:cs="Arial"/>
-          <w:color w:val="303030"/>
-          <w:sz w:val="19"/>
-          <w:szCs w:val="19"/>
-          <w:lang w:eastAsia="en-CA"/>
-        </w:rPr>
-        <w:t>Training error increase together with the size of the training sample (in the chart it seems as decrease since we are looking at R squared).</w:t>
-      </w:r>
+      <w:proofErr w:type="gramStart"/>
+      <w:r>
+        <w:rPr>
+          <w:rFonts w:ascii="Arial" w:eastAsia="Times New Roman" w:hAnsi="Arial" w:cs="Arial"/>
+          <w:color w:val="303030"/>
+          <w:sz w:val="19"/>
+          <w:szCs w:val="19"/>
+          <w:lang w:eastAsia="en-CA"/>
+        </w:rPr>
+        <w:t xml:space="preserve">Training error increase together with </w:t>
+      </w:r>
+      <w:r>
+        <w:rPr>
+          <w:rFonts w:ascii="Arial" w:eastAsia="Times New Roman" w:hAnsi="Arial" w:cs="Arial"/>
+          <w:color w:val="303030"/>
+          <w:sz w:val="19"/>
+          <w:szCs w:val="19"/>
+          <w:lang w:eastAsia="en-CA"/>
+        </w:rPr>
+        <w:t>the</w:t>
+      </w:r>
+      <w:r>
+        <w:rPr>
+          <w:rFonts w:ascii="Arial" w:eastAsia="Times New Roman" w:hAnsi="Arial" w:cs="Arial"/>
+          <w:color w:val="303030"/>
+          <w:sz w:val="19"/>
+          <w:szCs w:val="19"/>
+          <w:lang w:eastAsia="en-CA"/>
+        </w:rPr>
+        <w:t xml:space="preserve"> training </w:t>
+      </w:r>
+      <w:r>
+        <w:rPr>
+          <w:rFonts w:ascii="Arial" w:eastAsia="Times New Roman" w:hAnsi="Arial" w:cs="Arial"/>
+          <w:color w:val="303030"/>
+          <w:sz w:val="19"/>
+          <w:szCs w:val="19"/>
+          <w:lang w:eastAsia="en-CA"/>
+        </w:rPr>
+        <w:t>size</w:t>
+      </w:r>
+      <w:r>
+        <w:rPr>
+          <w:rFonts w:ascii="Arial" w:eastAsia="Times New Roman" w:hAnsi="Arial" w:cs="Arial"/>
+          <w:color w:val="303030"/>
+          <w:sz w:val="19"/>
+          <w:szCs w:val="19"/>
+          <w:lang w:eastAsia="en-CA"/>
+        </w:rPr>
+        <w:t>.</w:t>
+      </w:r>
+      <w:proofErr w:type="gramEnd"/>
     </w:p>
     <w:p>
       <w:pPr>
@@ -1580,6 +1983,7 @@
           <w:lang w:eastAsia="en-CA"/>
         </w:rPr>
       </w:pPr>
+      <w:proofErr w:type="gramStart"/>
       <w:r>
         <w:rPr>
           <w:rFonts w:ascii="Arial" w:eastAsia="Times New Roman" w:hAnsi="Arial" w:cs="Arial"/>
@@ -1598,18 +2002,27 @@
           <w:szCs w:val="19"/>
           <w:lang w:eastAsia="en-CA"/>
         </w:rPr>
-        <w:t>esting error decrease together with the size of the training sample (in the chart it seems as increase since we are looking at R squared</w:t>
-      </w:r>
-      <w:proofErr w:type="gramStart"/>
-      <w:r>
-        <w:rPr>
-          <w:rFonts w:ascii="Arial" w:eastAsia="Times New Roman" w:hAnsi="Arial" w:cs="Arial"/>
-          <w:color w:val="303030"/>
-          <w:sz w:val="19"/>
-          <w:szCs w:val="19"/>
-          <w:lang w:eastAsia="en-CA"/>
-        </w:rPr>
-        <w:t>) .</w:t>
+        <w:t xml:space="preserve">esting error decrease together with the training </w:t>
+      </w:r>
+      <w:r>
+        <w:rPr>
+          <w:rFonts w:ascii="Arial" w:eastAsia="Times New Roman" w:hAnsi="Arial" w:cs="Arial"/>
+          <w:color w:val="303030"/>
+          <w:sz w:val="19"/>
+          <w:szCs w:val="19"/>
+          <w:lang w:eastAsia="en-CA"/>
+        </w:rPr>
+        <w:t>size</w:t>
+      </w:r>
+      <w:r>
+        <w:rPr>
+          <w:rFonts w:ascii="Arial" w:eastAsia="Times New Roman" w:hAnsi="Arial" w:cs="Arial"/>
+          <w:color w:val="303030"/>
+          <w:sz w:val="19"/>
+          <w:szCs w:val="19"/>
+          <w:lang w:eastAsia="en-CA"/>
+        </w:rPr>
+        <w:t>.</w:t>
       </w:r>
       <w:proofErr w:type="gramEnd"/>
       <w:r>
@@ -1663,91 +2076,164 @@
           <w:highlight w:val="lightGray"/>
           <w:lang w:eastAsia="en-CA"/>
         </w:rPr>
+        <w:t xml:space="preserve">Look at the learning curves for the decision tree </w:t>
+      </w:r>
+      <w:proofErr w:type="spellStart"/>
+      <w:r>
+        <w:rPr>
+          <w:rFonts w:ascii="Arial" w:eastAsia="Times New Roman" w:hAnsi="Arial" w:cs="Arial"/>
+          <w:color w:val="303030"/>
+          <w:sz w:val="19"/>
+          <w:szCs w:val="19"/>
+          <w:highlight w:val="lightGray"/>
+          <w:lang w:eastAsia="en-CA"/>
+        </w:rPr>
+        <w:t>regressor</w:t>
+      </w:r>
+      <w:proofErr w:type="spellEnd"/>
+      <w:r>
+        <w:rPr>
+          <w:rFonts w:ascii="Arial" w:eastAsia="Times New Roman" w:hAnsi="Arial" w:cs="Arial"/>
+          <w:color w:val="303030"/>
+          <w:sz w:val="19"/>
+          <w:szCs w:val="19"/>
+          <w:highlight w:val="lightGray"/>
+          <w:lang w:eastAsia="en-CA"/>
+        </w:rPr>
+        <w:t xml:space="preserve"> with max depth 1 and 10 (first and last learning curve graphs). When the model is fully trained does it suffer from either high bias/</w:t>
+      </w:r>
+      <w:proofErr w:type="spellStart"/>
+      <w:r>
+        <w:rPr>
+          <w:rFonts w:ascii="Arial" w:eastAsia="Times New Roman" w:hAnsi="Arial" w:cs="Arial"/>
+          <w:color w:val="303030"/>
+          <w:sz w:val="19"/>
+          <w:szCs w:val="19"/>
+          <w:highlight w:val="lightGray"/>
+          <w:lang w:eastAsia="en-CA"/>
+        </w:rPr>
+        <w:t>underfitting</w:t>
+      </w:r>
+      <w:proofErr w:type="spellEnd"/>
+      <w:r>
+        <w:rPr>
+          <w:rFonts w:ascii="Arial" w:eastAsia="Times New Roman" w:hAnsi="Arial" w:cs="Arial"/>
+          <w:color w:val="303030"/>
+          <w:sz w:val="19"/>
+          <w:szCs w:val="19"/>
+          <w:highlight w:val="lightGray"/>
+          <w:lang w:eastAsia="en-CA"/>
+        </w:rPr>
+        <w:t xml:space="preserve"> or high variance/</w:t>
+      </w:r>
+      <w:proofErr w:type="spellStart"/>
+      <w:r>
+        <w:rPr>
+          <w:rFonts w:ascii="Arial" w:eastAsia="Times New Roman" w:hAnsi="Arial" w:cs="Arial"/>
+          <w:color w:val="303030"/>
+          <w:sz w:val="19"/>
+          <w:szCs w:val="19"/>
+          <w:highlight w:val="lightGray"/>
+          <w:lang w:eastAsia="en-CA"/>
+        </w:rPr>
+        <w:t>overfitting</w:t>
+      </w:r>
+      <w:proofErr w:type="spellEnd"/>
+      <w:r>
+        <w:rPr>
+          <w:rFonts w:ascii="Arial" w:eastAsia="Times New Roman" w:hAnsi="Arial" w:cs="Arial"/>
+          <w:color w:val="303030"/>
+          <w:sz w:val="19"/>
+          <w:szCs w:val="19"/>
+          <w:highlight w:val="lightGray"/>
+          <w:lang w:eastAsia="en-CA"/>
+        </w:rPr>
+        <w:t>?</w:t>
+      </w:r>
+      <w:r>
+        <w:rPr>
+          <w:rFonts w:ascii="Arial" w:eastAsia="Times New Roman" w:hAnsi="Arial" w:cs="Arial"/>
+          <w:color w:val="303030"/>
+          <w:sz w:val="19"/>
+          <w:szCs w:val="19"/>
+          <w:highlight w:val="lightGray"/>
+          <w:lang w:eastAsia="en-CA"/>
+        </w:rPr>
+        <w:t xml:space="preserve"> </w:t>
+      </w:r>
+    </w:p>
+    <w:p>
+      <w:pPr>
+        <w:shd w:val="clear" w:color="auto" w:fill="FFFFFF"/>
+        <w:spacing w:before="100" w:beforeAutospacing="1" w:after="100" w:afterAutospacing="1" w:line="323" w:lineRule="atLeast"/>
+        <w:rPr>
+          <w:rFonts w:ascii="Arial" w:eastAsia="Times New Roman" w:hAnsi="Arial" w:cs="Arial"/>
+          <w:color w:val="303030"/>
+          <w:sz w:val="19"/>
+          <w:szCs w:val="19"/>
+          <w:lang w:eastAsia="en-CA"/>
+        </w:rPr>
+      </w:pPr>
+      <w:r>
+        <w:rPr>
+          <w:rFonts w:ascii="Arial" w:eastAsia="Times New Roman" w:hAnsi="Arial" w:cs="Arial"/>
+          <w:color w:val="303030"/>
+          <w:sz w:val="19"/>
+          <w:szCs w:val="19"/>
+          <w:lang w:eastAsia="en-CA"/>
+        </w:rPr>
         <w:lastRenderedPageBreak/>
-        <w:t xml:space="preserve">Look at the learning curves for the decision tree </w:t>
-      </w:r>
-      <w:proofErr w:type="spellStart"/>
-      <w:r>
-        <w:rPr>
-          <w:rFonts w:ascii="Arial" w:eastAsia="Times New Roman" w:hAnsi="Arial" w:cs="Arial"/>
-          <w:color w:val="303030"/>
-          <w:sz w:val="19"/>
-          <w:szCs w:val="19"/>
-          <w:highlight w:val="lightGray"/>
-          <w:lang w:eastAsia="en-CA"/>
-        </w:rPr>
-        <w:t>regressor</w:t>
-      </w:r>
-      <w:proofErr w:type="spellEnd"/>
-      <w:r>
-        <w:rPr>
-          <w:rFonts w:ascii="Arial" w:eastAsia="Times New Roman" w:hAnsi="Arial" w:cs="Arial"/>
-          <w:color w:val="303030"/>
-          <w:sz w:val="19"/>
-          <w:szCs w:val="19"/>
-          <w:highlight w:val="lightGray"/>
-          <w:lang w:eastAsia="en-CA"/>
-        </w:rPr>
-        <w:t xml:space="preserve"> with max depth 1 and 10 (first and last learning curve graphs). When the model is fully trained does it suffer from either high bias/</w:t>
-      </w:r>
-      <w:proofErr w:type="spellStart"/>
-      <w:r>
-        <w:rPr>
-          <w:rFonts w:ascii="Arial" w:eastAsia="Times New Roman" w:hAnsi="Arial" w:cs="Arial"/>
-          <w:color w:val="303030"/>
-          <w:sz w:val="19"/>
-          <w:szCs w:val="19"/>
-          <w:highlight w:val="lightGray"/>
-          <w:lang w:eastAsia="en-CA"/>
-        </w:rPr>
-        <w:t>underfitting</w:t>
-      </w:r>
-      <w:proofErr w:type="spellEnd"/>
-      <w:r>
-        <w:rPr>
-          <w:rFonts w:ascii="Arial" w:eastAsia="Times New Roman" w:hAnsi="Arial" w:cs="Arial"/>
-          <w:color w:val="303030"/>
-          <w:sz w:val="19"/>
-          <w:szCs w:val="19"/>
-          <w:highlight w:val="lightGray"/>
-          <w:lang w:eastAsia="en-CA"/>
-        </w:rPr>
-        <w:t xml:space="preserve"> or high variance/</w:t>
-      </w:r>
-      <w:proofErr w:type="spellStart"/>
-      <w:r>
-        <w:rPr>
-          <w:rFonts w:ascii="Arial" w:eastAsia="Times New Roman" w:hAnsi="Arial" w:cs="Arial"/>
-          <w:color w:val="303030"/>
-          <w:sz w:val="19"/>
-          <w:szCs w:val="19"/>
-          <w:highlight w:val="lightGray"/>
-          <w:lang w:eastAsia="en-CA"/>
-        </w:rPr>
-        <w:t>overfitting</w:t>
-      </w:r>
-      <w:proofErr w:type="spellEnd"/>
-      <w:r>
-        <w:rPr>
-          <w:rFonts w:ascii="Arial" w:eastAsia="Times New Roman" w:hAnsi="Arial" w:cs="Arial"/>
-          <w:color w:val="303030"/>
-          <w:sz w:val="19"/>
-          <w:szCs w:val="19"/>
-          <w:highlight w:val="lightGray"/>
-          <w:lang w:eastAsia="en-CA"/>
-        </w:rPr>
-        <w:t>?</w:t>
-      </w:r>
-      <w:r>
-        <w:rPr>
-          <w:rFonts w:ascii="Arial" w:eastAsia="Times New Roman" w:hAnsi="Arial" w:cs="Arial"/>
-          <w:color w:val="303030"/>
-          <w:sz w:val="19"/>
-          <w:szCs w:val="19"/>
-          <w:highlight w:val="lightGray"/>
-          <w:lang w:eastAsia="en-CA"/>
-        </w:rPr>
-        <w:t xml:space="preserve"> </w:t>
+        <w:t>For the case of depth 1, when</w:t>
+      </w:r>
+      <w:r>
+        <w:rPr>
+          <w:rFonts w:ascii="Arial" w:eastAsia="Times New Roman" w:hAnsi="Arial" w:cs="Arial"/>
+          <w:color w:val="303030"/>
+          <w:sz w:val="19"/>
+          <w:szCs w:val="19"/>
+          <w:lang w:eastAsia="en-CA"/>
+        </w:rPr>
+        <w:t xml:space="preserve"> the model is fully trained</w:t>
+      </w:r>
+      <w:r>
+        <w:rPr>
+          <w:rFonts w:ascii="Arial" w:eastAsia="Times New Roman" w:hAnsi="Arial" w:cs="Arial"/>
+          <w:color w:val="303030"/>
+          <w:sz w:val="19"/>
+          <w:szCs w:val="19"/>
+          <w:lang w:eastAsia="en-CA"/>
+        </w:rPr>
+        <w:t xml:space="preserve">, </w:t>
+      </w:r>
+      <w:r>
+        <w:rPr>
+          <w:rFonts w:ascii="Arial" w:eastAsia="Times New Roman" w:hAnsi="Arial" w:cs="Arial"/>
+          <w:color w:val="303030"/>
+          <w:sz w:val="19"/>
+          <w:szCs w:val="19"/>
+          <w:lang w:eastAsia="en-CA"/>
+        </w:rPr>
+        <w:t>testing error is lower than training error but the values are close to each others. C</w:t>
+      </w:r>
+      <w:r>
+        <w:rPr>
+          <w:rFonts w:ascii="Arial" w:eastAsia="Times New Roman" w:hAnsi="Arial" w:cs="Arial"/>
+          <w:color w:val="303030"/>
+          <w:sz w:val="19"/>
+          <w:szCs w:val="19"/>
+          <w:lang w:eastAsia="en-CA"/>
+        </w:rPr>
+        <w:t xml:space="preserve">onsidering </w:t>
+      </w:r>
+      <w:r>
+        <w:rPr>
+          <w:rFonts w:ascii="Arial" w:eastAsia="Times New Roman" w:hAnsi="Arial" w:cs="Arial"/>
+          <w:color w:val="303030"/>
+          <w:sz w:val="19"/>
+          <w:szCs w:val="19"/>
+          <w:lang w:eastAsia="en-CA"/>
+        </w:rPr>
+        <w:t xml:space="preserve">only that the model is not over or under fitting. </w:t>
       </w:r>
     </w:p>
     <w:p>
@@ -1770,7 +2256,7 @@
           <w:szCs w:val="19"/>
           <w:lang w:eastAsia="en-CA"/>
         </w:rPr>
-        <w:t>For the case of depth 1, when</w:t>
+        <w:t>For the case of depth 10, when</w:t>
       </w:r>
       <w:r>
         <w:rPr>
@@ -1790,72 +2276,17 @@
           <w:szCs w:val="19"/>
           <w:lang w:eastAsia="en-CA"/>
         </w:rPr>
-        <w:t xml:space="preserve">, R squared for the testing set and the training set is around 0.4, therefore we can consider that as under fitting. </w:t>
-      </w:r>
-    </w:p>
-    <w:p>
-      <w:pPr>
-        <w:shd w:val="clear" w:color="auto" w:fill="FFFFFF"/>
-        <w:spacing w:before="100" w:beforeAutospacing="1" w:after="100" w:afterAutospacing="1" w:line="323" w:lineRule="atLeast"/>
-        <w:rPr>
-          <w:rFonts w:ascii="Arial" w:eastAsia="Times New Roman" w:hAnsi="Arial" w:cs="Arial"/>
-          <w:color w:val="303030"/>
-          <w:sz w:val="19"/>
-          <w:szCs w:val="19"/>
-          <w:lang w:eastAsia="en-CA"/>
-        </w:rPr>
-      </w:pPr>
-      <w:r>
-        <w:rPr>
-          <w:rFonts w:ascii="Arial" w:eastAsia="Times New Roman" w:hAnsi="Arial" w:cs="Arial"/>
-          <w:color w:val="303030"/>
-          <w:sz w:val="19"/>
-          <w:szCs w:val="19"/>
-          <w:lang w:eastAsia="en-CA"/>
-        </w:rPr>
-        <w:t>For the case of depth 10, when</w:t>
-      </w:r>
-      <w:r>
-        <w:rPr>
-          <w:rFonts w:ascii="Arial" w:eastAsia="Times New Roman" w:hAnsi="Arial" w:cs="Arial"/>
-          <w:color w:val="303030"/>
-          <w:sz w:val="19"/>
-          <w:szCs w:val="19"/>
-          <w:lang w:eastAsia="en-CA"/>
-        </w:rPr>
-        <w:t xml:space="preserve"> the model is fully trained</w:t>
-      </w:r>
-      <w:r>
-        <w:rPr>
-          <w:rFonts w:ascii="Arial" w:eastAsia="Times New Roman" w:hAnsi="Arial" w:cs="Arial"/>
-          <w:color w:val="303030"/>
-          <w:sz w:val="19"/>
-          <w:szCs w:val="19"/>
-          <w:lang w:eastAsia="en-CA"/>
-        </w:rPr>
-        <w:t xml:space="preserve">, R squared for the testing set is around 0.8 which is a reasonable good value. However for the training set R squared equal to 1 which is a good indication for </w:t>
-      </w:r>
-      <w:proofErr w:type="spellStart"/>
-      <w:r>
-        <w:rPr>
-          <w:rFonts w:ascii="Arial" w:eastAsia="Times New Roman" w:hAnsi="Arial" w:cs="Arial"/>
-          <w:color w:val="303030"/>
-          <w:sz w:val="19"/>
-          <w:szCs w:val="19"/>
-          <w:lang w:eastAsia="en-CA"/>
-        </w:rPr>
-        <w:t>overfiting</w:t>
-      </w:r>
-      <w:proofErr w:type="spellEnd"/>
-      <w:r>
-        <w:rPr>
-          <w:rFonts w:ascii="Arial" w:eastAsia="Times New Roman" w:hAnsi="Arial" w:cs="Arial"/>
-          <w:color w:val="303030"/>
-          <w:sz w:val="19"/>
-          <w:szCs w:val="19"/>
-          <w:lang w:eastAsia="en-CA"/>
-        </w:rPr>
-        <w:t xml:space="preserve">. </w:t>
+        <w:t xml:space="preserve">, the testing </w:t>
+      </w:r>
+      <w:r>
+        <w:rPr>
+          <w:rFonts w:ascii="Arial" w:eastAsia="Times New Roman" w:hAnsi="Arial" w:cs="Arial"/>
+          <w:color w:val="303030"/>
+          <w:sz w:val="19"/>
+          <w:szCs w:val="19"/>
+          <w:lang w:eastAsia="en-CA"/>
+        </w:rPr>
+        <w:t xml:space="preserve">error is around 20, but the training error is around 0. Therefore the model is over fitting the data. </w:t>
       </w:r>
     </w:p>
     <w:p>
@@ -2076,8 +2507,274 @@
           <w:szCs w:val="19"/>
           <w:lang w:eastAsia="en-CA"/>
         </w:rPr>
-        <w:t>Max depth = 4</w:t>
-      </w:r>
+        <w:t xml:space="preserve">Over 10 runs the </w:t>
+      </w:r>
+      <w:r>
+        <w:rPr>
+          <w:rFonts w:ascii="Arial" w:eastAsia="Times New Roman" w:hAnsi="Arial" w:cs="Arial"/>
+          <w:color w:val="303030"/>
+          <w:sz w:val="19"/>
+          <w:szCs w:val="19"/>
+          <w:lang w:eastAsia="en-CA"/>
+        </w:rPr>
+        <w:t>Max depth</w:t>
+      </w:r>
+      <w:r>
+        <w:rPr>
+          <w:rFonts w:ascii="Arial" w:eastAsia="Times New Roman" w:hAnsi="Arial" w:cs="Arial"/>
+          <w:color w:val="303030"/>
+          <w:sz w:val="19"/>
+          <w:szCs w:val="19"/>
+          <w:lang w:eastAsia="en-CA"/>
+        </w:rPr>
+        <w:t xml:space="preserve"> is</w:t>
+      </w:r>
+      <w:r>
+        <w:rPr>
+          <w:rFonts w:ascii="Arial" w:eastAsia="Times New Roman" w:hAnsi="Arial" w:cs="Arial"/>
+          <w:color w:val="303030"/>
+          <w:sz w:val="19"/>
+          <w:szCs w:val="19"/>
+          <w:lang w:eastAsia="en-CA"/>
+        </w:rPr>
+        <w:t xml:space="preserve">: </w:t>
+      </w:r>
+      <w:r>
+        <w:rPr>
+          <w:rFonts w:ascii="Arial" w:eastAsia="Times New Roman" w:hAnsi="Arial" w:cs="Arial"/>
+          <w:color w:val="303030"/>
+          <w:sz w:val="19"/>
+          <w:szCs w:val="19"/>
+          <w:lang w:eastAsia="en-CA"/>
+        </w:rPr>
+        <w:t>7,6</w:t>
+      </w:r>
+      <w:r>
+        <w:rPr>
+          <w:rFonts w:ascii="Arial" w:eastAsia="Times New Roman" w:hAnsi="Arial" w:cs="Arial"/>
+          <w:color w:val="303030"/>
+          <w:sz w:val="19"/>
+          <w:szCs w:val="19"/>
+          <w:lang w:eastAsia="en-CA"/>
+        </w:rPr>
+        <w:t>,</w:t>
+      </w:r>
+      <w:r>
+        <w:rPr>
+          <w:rFonts w:ascii="Arial" w:eastAsia="Times New Roman" w:hAnsi="Arial" w:cs="Arial"/>
+          <w:color w:val="303030"/>
+          <w:sz w:val="19"/>
+          <w:szCs w:val="19"/>
+          <w:lang w:eastAsia="en-CA"/>
+        </w:rPr>
+        <w:t xml:space="preserve"> 6</w:t>
+      </w:r>
+      <w:r>
+        <w:rPr>
+          <w:rFonts w:ascii="Arial" w:eastAsia="Times New Roman" w:hAnsi="Arial" w:cs="Arial"/>
+          <w:color w:val="303030"/>
+          <w:sz w:val="19"/>
+          <w:szCs w:val="19"/>
+          <w:lang w:eastAsia="en-CA"/>
+        </w:rPr>
+        <w:t>,</w:t>
+      </w:r>
+      <w:r>
+        <w:rPr>
+          <w:rFonts w:ascii="Arial" w:eastAsia="Times New Roman" w:hAnsi="Arial" w:cs="Arial"/>
+          <w:color w:val="303030"/>
+          <w:sz w:val="19"/>
+          <w:szCs w:val="19"/>
+          <w:lang w:eastAsia="en-CA"/>
+        </w:rPr>
+        <w:t xml:space="preserve"> 4</w:t>
+      </w:r>
+      <w:r>
+        <w:rPr>
+          <w:rFonts w:ascii="Arial" w:eastAsia="Times New Roman" w:hAnsi="Arial" w:cs="Arial"/>
+          <w:color w:val="303030"/>
+          <w:sz w:val="19"/>
+          <w:szCs w:val="19"/>
+          <w:lang w:eastAsia="en-CA"/>
+        </w:rPr>
+        <w:t>,</w:t>
+      </w:r>
+      <w:r>
+        <w:rPr>
+          <w:rFonts w:ascii="Arial" w:eastAsia="Times New Roman" w:hAnsi="Arial" w:cs="Arial"/>
+          <w:color w:val="303030"/>
+          <w:sz w:val="19"/>
+          <w:szCs w:val="19"/>
+          <w:lang w:eastAsia="en-CA"/>
+        </w:rPr>
+        <w:t xml:space="preserve"> 4</w:t>
+      </w:r>
+      <w:r>
+        <w:rPr>
+          <w:rFonts w:ascii="Arial" w:eastAsia="Times New Roman" w:hAnsi="Arial" w:cs="Arial"/>
+          <w:color w:val="303030"/>
+          <w:sz w:val="19"/>
+          <w:szCs w:val="19"/>
+          <w:lang w:eastAsia="en-CA"/>
+        </w:rPr>
+        <w:t>,</w:t>
+      </w:r>
+      <w:r>
+        <w:rPr>
+          <w:rFonts w:ascii="Arial" w:eastAsia="Times New Roman" w:hAnsi="Arial" w:cs="Arial"/>
+          <w:color w:val="303030"/>
+          <w:sz w:val="19"/>
+          <w:szCs w:val="19"/>
+          <w:lang w:eastAsia="en-CA"/>
+        </w:rPr>
+        <w:t xml:space="preserve"> 4</w:t>
+      </w:r>
+      <w:r>
+        <w:rPr>
+          <w:rFonts w:ascii="Arial" w:eastAsia="Times New Roman" w:hAnsi="Arial" w:cs="Arial"/>
+          <w:color w:val="303030"/>
+          <w:sz w:val="19"/>
+          <w:szCs w:val="19"/>
+          <w:lang w:eastAsia="en-CA"/>
+        </w:rPr>
+        <w:t>,</w:t>
+      </w:r>
+      <w:r>
+        <w:rPr>
+          <w:rFonts w:ascii="Arial" w:eastAsia="Times New Roman" w:hAnsi="Arial" w:cs="Arial"/>
+          <w:color w:val="303030"/>
+          <w:sz w:val="19"/>
+          <w:szCs w:val="19"/>
+          <w:lang w:eastAsia="en-CA"/>
+        </w:rPr>
+        <w:t xml:space="preserve"> 6</w:t>
+      </w:r>
+      <w:r>
+        <w:rPr>
+          <w:rFonts w:ascii="Arial" w:eastAsia="Times New Roman" w:hAnsi="Arial" w:cs="Arial"/>
+          <w:color w:val="303030"/>
+          <w:sz w:val="19"/>
+          <w:szCs w:val="19"/>
+          <w:lang w:eastAsia="en-CA"/>
+        </w:rPr>
+        <w:t>,</w:t>
+      </w:r>
+      <w:r>
+        <w:rPr>
+          <w:rFonts w:ascii="Arial" w:eastAsia="Times New Roman" w:hAnsi="Arial" w:cs="Arial"/>
+          <w:color w:val="303030"/>
+          <w:sz w:val="19"/>
+          <w:szCs w:val="19"/>
+          <w:lang w:eastAsia="en-CA"/>
+        </w:rPr>
+        <w:t xml:space="preserve"> 6</w:t>
+      </w:r>
+      <w:r>
+        <w:rPr>
+          <w:rFonts w:ascii="Arial" w:eastAsia="Times New Roman" w:hAnsi="Arial" w:cs="Arial"/>
+          <w:color w:val="303030"/>
+          <w:sz w:val="19"/>
+          <w:szCs w:val="19"/>
+          <w:lang w:eastAsia="en-CA"/>
+        </w:rPr>
+        <w:t>,</w:t>
+      </w:r>
+      <w:r>
+        <w:rPr>
+          <w:rFonts w:ascii="Arial" w:eastAsia="Times New Roman" w:hAnsi="Arial" w:cs="Arial"/>
+          <w:color w:val="303030"/>
+          <w:sz w:val="19"/>
+          <w:szCs w:val="19"/>
+          <w:lang w:eastAsia="en-CA"/>
+        </w:rPr>
+        <w:t xml:space="preserve"> 7</w:t>
+      </w:r>
+      <w:r>
+        <w:rPr>
+          <w:rFonts w:ascii="Arial" w:eastAsia="Times New Roman" w:hAnsi="Arial" w:cs="Arial"/>
+          <w:color w:val="303030"/>
+          <w:sz w:val="19"/>
+          <w:szCs w:val="19"/>
+          <w:lang w:eastAsia="en-CA"/>
+        </w:rPr>
+        <w:t>,</w:t>
+      </w:r>
+      <w:r>
+        <w:rPr>
+          <w:rFonts w:ascii="Arial" w:eastAsia="Times New Roman" w:hAnsi="Arial" w:cs="Arial"/>
+          <w:color w:val="303030"/>
+          <w:sz w:val="19"/>
+          <w:szCs w:val="19"/>
+          <w:lang w:eastAsia="en-CA"/>
+        </w:rPr>
+        <w:t xml:space="preserve"> 6</w:t>
+      </w:r>
+      <w:r>
+        <w:rPr>
+          <w:rFonts w:ascii="Arial" w:eastAsia="Times New Roman" w:hAnsi="Arial" w:cs="Arial"/>
+          <w:color w:val="303030"/>
+          <w:sz w:val="19"/>
+          <w:szCs w:val="19"/>
+          <w:lang w:eastAsia="en-CA"/>
+        </w:rPr>
+        <w:t xml:space="preserve">  on average that  is  5.6</w:t>
+      </w:r>
+    </w:p>
+    <w:p>
+      <w:pPr>
+        <w:shd w:val="clear" w:color="auto" w:fill="FFFFFF"/>
+        <w:spacing w:before="100" w:beforeAutospacing="1" w:after="100" w:afterAutospacing="1" w:line="323" w:lineRule="atLeast"/>
+        <w:rPr>
+          <w:rFonts w:ascii="Arial" w:eastAsia="Times New Roman" w:hAnsi="Arial" w:cs="Arial"/>
+          <w:color w:val="303030"/>
+          <w:sz w:val="19"/>
+          <w:szCs w:val="19"/>
+          <w:lang w:eastAsia="en-CA"/>
+        </w:rPr>
+      </w:pPr>
+      <w:r>
+        <w:rPr>
+          <w:rFonts w:ascii="Arial" w:eastAsia="Times New Roman" w:hAnsi="Arial" w:cs="Arial"/>
+          <w:color w:val="303030"/>
+          <w:sz w:val="19"/>
+          <w:szCs w:val="19"/>
+          <w:lang w:eastAsia="en-CA"/>
+        </w:rPr>
+        <w:t xml:space="preserve">I would choose 5 as the </w:t>
+      </w:r>
+      <w:r>
+        <w:rPr>
+          <w:rFonts w:ascii="Arial" w:eastAsia="Times New Roman" w:hAnsi="Arial" w:cs="Arial"/>
+          <w:color w:val="303030"/>
+          <w:sz w:val="19"/>
+          <w:szCs w:val="19"/>
+          <w:lang w:eastAsia="en-CA"/>
+        </w:rPr>
+        <w:t>Max depth</w:t>
+      </w:r>
+      <w:r>
+        <w:rPr>
+          <w:rFonts w:ascii="Arial" w:eastAsia="Times New Roman" w:hAnsi="Arial" w:cs="Arial"/>
+          <w:color w:val="303030"/>
+          <w:sz w:val="19"/>
+          <w:szCs w:val="19"/>
+          <w:lang w:eastAsia="en-CA"/>
+        </w:rPr>
+        <w:t xml:space="preserve"> in this case. </w:t>
+      </w:r>
+    </w:p>
+    <w:p>
+      <w:pPr>
+        <w:shd w:val="clear" w:color="auto" w:fill="FFFFFF"/>
+        <w:spacing w:before="100" w:beforeAutospacing="1" w:after="100" w:afterAutospacing="1" w:line="323" w:lineRule="atLeast"/>
+        <w:rPr>
+          <w:rFonts w:ascii="Arial" w:eastAsia="Times New Roman" w:hAnsi="Arial" w:cs="Arial"/>
+          <w:color w:val="303030"/>
+          <w:sz w:val="19"/>
+          <w:szCs w:val="19"/>
+          <w:lang w:eastAsia="en-CA"/>
+        </w:rPr>
+      </w:pPr>
     </w:p>
     <w:p>
       <w:pPr>
@@ -2192,21 +2889,19 @@
           <w:color w:val="303030"/>
           <w:sz w:val="19"/>
           <w:szCs w:val="19"/>
-          <w:lang w:val="fr-FR" w:eastAsia="en-CA"/>
-        </w:rPr>
-      </w:pPr>
-      <w:proofErr w:type="spellStart"/>
+          <w:lang w:eastAsia="en-CA"/>
+        </w:rPr>
+      </w:pPr>
       <w:r>
         <w:rPr>
           <w:rFonts w:ascii="Helvetica" w:eastAsia="Times New Roman" w:hAnsi="Helvetica" w:cs="Helvetica"/>
           <w:color w:val="303030"/>
           <w:sz w:val="19"/>
           <w:szCs w:val="19"/>
-          <w:lang w:val="fr-FR" w:eastAsia="en-CA"/>
+          <w:lang w:eastAsia="en-CA"/>
         </w:rPr>
         <w:t>Reference</w:t>
       </w:r>
-      <w:proofErr w:type="spellEnd"/>
     </w:p>
     <w:p>
       <w:pPr>
@@ -2217,7 +2912,7 @@
           <w:color w:val="303030"/>
           <w:sz w:val="19"/>
           <w:szCs w:val="19"/>
-          <w:lang w:val="fr-FR" w:eastAsia="en-CA"/>
+          <w:lang w:eastAsia="en-CA"/>
         </w:rPr>
       </w:pPr>
       <w:hyperlink r:id="rId5" w:history="1">
@@ -2227,7 +2922,7 @@
             <w:rFonts w:ascii="Helvetica" w:eastAsia="Times New Roman" w:hAnsi="Helvetica" w:cs="Helvetica"/>
             <w:sz w:val="19"/>
             <w:szCs w:val="19"/>
-            <w:lang w:val="fr-FR" w:eastAsia="en-CA"/>
+            <w:lang w:eastAsia="en-CA"/>
           </w:rPr>
           <w:t>www.Wikipedia.com</w:t>
         </w:r>
@@ -2238,7 +2933,7 @@
           <w:color w:val="303030"/>
           <w:sz w:val="19"/>
           <w:szCs w:val="19"/>
-          <w:lang w:val="fr-FR" w:eastAsia="en-CA"/>
+          <w:lang w:eastAsia="en-CA"/>
         </w:rPr>
         <w:t xml:space="preserve">  </w:t>
       </w:r>
@@ -2252,7 +2947,7 @@
           <w:color w:val="303030"/>
           <w:sz w:val="19"/>
           <w:szCs w:val="19"/>
-          <w:lang w:val="fr-FR" w:eastAsia="en-CA"/>
+          <w:lang w:eastAsia="en-CA"/>
         </w:rPr>
       </w:pPr>
       <w:hyperlink r:id="rId6" w:history="1">
@@ -2262,7 +2957,7 @@
             <w:rFonts w:ascii="Helvetica" w:eastAsia="Times New Roman" w:hAnsi="Helvetica" w:cs="Helvetica"/>
             <w:sz w:val="19"/>
             <w:szCs w:val="19"/>
-            <w:lang w:val="fr-FR" w:eastAsia="en-CA"/>
+            <w:lang w:eastAsia="en-CA"/>
           </w:rPr>
           <w:t>http://scikit-learn.org/</w:t>
         </w:r>

</xml_diff>

<commit_message>
minor change to print the best estimator instead of best parameter
</commit_message>
<xml_diff>
--- a/Boston_report_Shmuel.docx
+++ b/Boston_report_Shmuel.docx
@@ -1970,6 +1970,16 @@
         <w:t>.</w:t>
       </w:r>
       <w:proofErr w:type="gramEnd"/>
+      <w:r>
+        <w:rPr>
+          <w:rFonts w:ascii="Arial" w:eastAsia="Times New Roman" w:hAnsi="Arial" w:cs="Arial"/>
+          <w:color w:val="303030"/>
+          <w:sz w:val="19"/>
+          <w:szCs w:val="19"/>
+          <w:lang w:eastAsia="en-CA"/>
+        </w:rPr>
+        <w:t xml:space="preserve"> The chart seems to have 2 phase, 1 sharp increase and then it stabilize. </w:t>
+      </w:r>
     </w:p>
     <w:p>
       <w:pPr>
@@ -2035,6 +2045,29 @@
         </w:rPr>
         <w:t xml:space="preserve"> </w:t>
       </w:r>
+      <w:r>
+        <w:rPr>
+          <w:rFonts w:ascii="Arial" w:eastAsia="Times New Roman" w:hAnsi="Arial" w:cs="Arial"/>
+          <w:color w:val="303030"/>
+          <w:sz w:val="19"/>
+          <w:szCs w:val="19"/>
+          <w:lang w:eastAsia="en-CA"/>
+        </w:rPr>
+        <w:t xml:space="preserve">The chart seems to have 2 phase, 1 sharp decrease and then it stabilize. </w:t>
+      </w:r>
+    </w:p>
+    <w:p>
+      <w:pPr>
+        <w:shd w:val="clear" w:color="auto" w:fill="FFFFFF"/>
+        <w:spacing w:before="100" w:beforeAutospacing="1" w:after="100" w:afterAutospacing="1" w:line="323" w:lineRule="atLeast"/>
+        <w:rPr>
+          <w:rFonts w:ascii="Arial" w:eastAsia="Times New Roman" w:hAnsi="Arial" w:cs="Arial"/>
+          <w:color w:val="303030"/>
+          <w:sz w:val="19"/>
+          <w:szCs w:val="19"/>
+          <w:lang w:eastAsia="en-CA"/>
+        </w:rPr>
+      </w:pPr>
     </w:p>
     <w:p>
       <w:pPr>
@@ -2076,6 +2109,7 @@
           <w:highlight w:val="lightGray"/>
           <w:lang w:eastAsia="en-CA"/>
         </w:rPr>
+        <w:lastRenderedPageBreak/>
         <w:t xml:space="preserve">Look at the learning curves for the decision tree </w:t>
       </w:r>
       <w:proofErr w:type="spellStart"/>
@@ -2182,7 +2216,6 @@
           <w:szCs w:val="19"/>
           <w:lang w:eastAsia="en-CA"/>
         </w:rPr>
-        <w:lastRenderedPageBreak/>
         <w:t>For the case of depth 1, when</w:t>
       </w:r>
       <w:r>

</xml_diff>